<commit_message>
Final commit hopefully, post endsem
</commit_message>
<xml_diff>
--- a/CS 224 & 252/Labs/lab5.docx
+++ b/CS 224 & 252/Labs/lab5.docx
@@ -295,7 +295,39 @@
         <w:rPr>
           <w:rtl w:val="0"/>
         </w:rPr>
-        <w:t xml:space="preserve">Change the values so that the total data rate offered to the channel (that is sum of data rates of all CBR flows) is about 10% of the channel data rate, equally divided among all sources. Keep increasing it to 20%, 30% … 90%. What’s the maximum throughput achieved for each value? What is the trend of the throughput vs offered load? Plot the values.</w:t>
+        <w:t xml:space="preserve">Change the values so that the total data rate offered to the channel (</w:t>
+      </w:r>
+      <w:r>
+        <w:rPr>
+          <w:u w:val="single"/>
+          <w:rtl w:val="0"/>
+        </w:rPr>
+        <w:t xml:space="preserve">that is sum of data rates of all CBR flows</w:t>
+      </w:r>
+      <w:r>
+        <w:rPr>
+          <w:rtl w:val="0"/>
+        </w:rPr>
+        <w:t xml:space="preserve">) is about 10% of the channel data rate, equally divided among all sources (keep “dataRate” for all sources the same).  Keep increasing offered load to 20%, 30% … 90%. What’s the total throughput achieved for each value? What is the trend of the throughput vs offered load? Plot the values. </w:t>
+      </w:r>
+    </w:p>
+    <w:p>
+      <w:pPr>
+        <w:ind w:left="1440" w:firstLine="0"/>
+        <w:rPr/>
+      </w:pPr>
+      <w:r>
+        <w:rPr>
+          <w:b w:val="1"/>
+          <w:rtl w:val="0"/>
+        </w:rPr>
+        <w:t xml:space="preserve">Note:</w:t>
+      </w:r>
+      <w:r>
+        <w:rPr>
+          <w:rtl w:val="0"/>
+        </w:rPr>
+        <w:t xml:space="preserve"> You should not touch the “payload” value. Instead change offered load using the “dataRate” parameter.</w:t>
       </w:r>
     </w:p>
     <w:p>
@@ -313,7 +345,7 @@
         <w:rPr>
           <w:rtl w:val="0"/>
         </w:rPr>
-        <w:t xml:space="preserve">Find out the maximum throughput possible when there is no contention (only one source). </w:t>
+        <w:t xml:space="preserve">Find out the total throughput possible when there is no contention (only one source). </w:t>
       </w:r>
     </w:p>
     <w:p>
@@ -367,7 +399,7 @@
         <w:rPr>
           <w:rtl w:val="0"/>
         </w:rPr>
-        <w:t xml:space="preserve">Change the values so that the total data rate offered to the channel (that is sum of data rates of all CBR flows) is about 10% of the channel data rate, equally divided among all sources. Keep increasing it to 20%, 30% … 90%. What’s the maximum throughput achieved for each value? What is the trend of the throughput vs offered load? Plot the values.</w:t>
+        <w:t xml:space="preserve">Change the values so that the total data rate offered to the channel (that is sum of data rates of all CBR flows) is about 10% of the channel data rate, equally divided among all sources. Keep increasing it to 20%, 30% … 90%. What’s the total throughput achieved for each value? What is the trend of the throughput vs offered load? Plot the values.</w:t>
       </w:r>
     </w:p>
     <w:p>
@@ -607,7 +639,7 @@
         <w:rPr>
           <w:rtl w:val="0"/>
         </w:rPr>
-        <w:t xml:space="preserve">Change the values of CBR data rate so that the total data rate offered to the channel is about 10% of the channel data rate, equally divided among all sources. Keep increasing it to 20%, 30% … 90%. What’s the maximum throughput achieved for each value? What is the trend of the throughput vs offered load? Plot the values.</w:t>
+        <w:t xml:space="preserve">Change the values of CBR data rate so that the total data rate offered to the channel is about 10% of the channel data rate, equally divided among all sources. Keep increasing it to 20%, 30% … 90%. What’s the total throughput achieved for each value? What is the trend of the throughput vs offered load? Plot the values.</w:t>
       </w:r>
     </w:p>
     <w:p>
@@ -820,7 +852,7 @@
         <w:rPr>
           <w:rtl w:val="0"/>
         </w:rPr>
-        <w:t xml:space="preserve">Change the values of CBR data rate so that the total data rate offered to the channel is about 10% of the channel data rate, equally divided among all sources. Keep increasing it to 20%, 30% … 90%. What’s the maximum throughput achieved for each value? What is the trend of the throughput vs offered load? Plot the values.</w:t>
+        <w:t xml:space="preserve">Change the values of CBR data rate so that the total data rate offered to the channel is about 10% of the channel data rate, equally divided among all sources. Keep increasing it to 20%, 30% … 90%. What’s the total throughput achieved for each value? What is the trend of the throughput vs offered load? Plot the values.</w:t>
       </w:r>
     </w:p>
     <w:p>
@@ -938,12 +970,28 @@
       </w:r>
     </w:p>
     <w:sectPr>
+      <w:footerReference r:id="rId9" w:type="default"/>
       <w:pgSz w:h="15840" w:w="12240" w:orient="portrait"/>
       <w:pgMar w:bottom="1440" w:top="1440" w:left="1440" w:right="1440" w:header="720" w:footer="720"/>
       <w:pgNumType w:start="1"/>
     </w:sectPr>
   </w:body>
 </w:document>
+</file>
+
+<file path=word/footer1.xml><?xml version="1.0" encoding="utf-8"?>
+<w:ftr xmlns:mc="http://schemas.openxmlformats.org/markup-compatibility/2006" xmlns:o="urn:schemas-microsoft-com:office:office" xmlns:r="http://schemas.openxmlformats.org/officeDocument/2006/relationships" xmlns:m="http://schemas.openxmlformats.org/officeDocument/2006/math" xmlns:v="urn:schemas-microsoft-com:vml" xmlns:wp="http://schemas.openxmlformats.org/drawingml/2006/wordprocessingDrawing" xmlns:w10="urn:schemas-microsoft-com:office:word" xmlns:w="http://schemas.openxmlformats.org/wordprocessingml/2006/main" xmlns:wne="http://schemas.microsoft.com/office/word/2006/wordml" xmlns:sl="http://schemas.openxmlformats.org/schemaLibrary/2006/main" xmlns:a="http://schemas.openxmlformats.org/drawingml/2006/main" xmlns:pic="http://schemas.openxmlformats.org/drawingml/2006/picture" xmlns:c="http://schemas.openxmlformats.org/drawingml/2006/chart" xmlns:lc="http://schemas.openxmlformats.org/drawingml/2006/lockedCanvas" xmlns:dgm="http://schemas.openxmlformats.org/drawingml/2006/diagram" xmlns:wps="http://schemas.microsoft.com/office/word/2010/wordprocessingShape" xmlns:wpg="http://schemas.microsoft.com/office/word/2010/wordprocessingGroup" xmlns:w14="http://schemas.microsoft.com/office/word/2010/wordml" xmlns:w15="http://schemas.microsoft.com/office/word/2012/wordml">
+  <w:p>
+    <w:pPr>
+      <w:rPr/>
+    </w:pPr>
+    <w:r>
+      <w:rPr>
+        <w:rtl w:val="0"/>
+      </w:rPr>
+    </w:r>
+  </w:p>
+</w:ftr>
 </file>
 
 <file path=word/numbering.xml><?xml version="1.0" encoding="utf-8"?>

</xml_diff>